<commit_message>
Cambios en el apartado 5.1 por JavierGarciaMartin
</commit_message>
<xml_diff>
--- a/TG2_JavierGarciaMartin5.1.docx
+++ b/TG2_JavierGarciaMartin5.1.docx
@@ -91,10 +91,10 @@
         <w:tblLook w:val="04A0" w:firstRow="1" w:lastRow="0" w:firstColumn="1" w:lastColumn="0" w:noHBand="0" w:noVBand="1"/>
       </w:tblPr>
       <w:tblGrid>
-        <w:gridCol w:w="1952"/>
+        <w:gridCol w:w="1910"/>
         <w:gridCol w:w="1113"/>
         <w:gridCol w:w="1070"/>
-        <w:gridCol w:w="4895"/>
+        <w:gridCol w:w="4937"/>
       </w:tblGrid>
       <w:tr>
         <w:tc>
@@ -563,8 +563,6 @@
               </w:rPr>
               <w:t>Vemos que Chrome tiene una menor valoración pero no significa que sea peor, generalmente se utilizan dos lenguajes de codificación  pero se pueden utilizar otros más o diferentes, en Firefox generalmente se utilizan 4 esto hace que obtenga mayor evaluación.</w:t>
             </w:r>
-            <w:bookmarkStart w:id="0" w:name="_GoBack"/>
-            <w:bookmarkEnd w:id="0"/>
           </w:p>
         </w:tc>
       </w:tr>
@@ -694,6 +692,15 @@
                 <w:lang w:eastAsia="es-ES"/>
               </w:rPr>
             </w:pPr>
+            <w:r>
+              <w:rPr>
+                <w:rFonts w:ascii="Times New Roman" w:eastAsia="Times New Roman" w:hAnsi="Times New Roman" w:cs="Times New Roman"/>
+                <w:sz w:val="24"/>
+                <w:szCs w:val="24"/>
+                <w:lang w:eastAsia="es-ES"/>
+              </w:rPr>
+              <w:t xml:space="preserve">Como podemos observar la diferencia entre ambos es ínfima por lo que prácticamente no hay una diferencia apreciable, si es cierto que si la extensión fuese demasiado compleja o grande la diferencia entre ambos tiempos sería relativamente más elevada, por lo general las extensiones tanto de Chrome como Firefox no son demasiado complejas. </w:t>
+            </w:r>
           </w:p>
         </w:tc>
       </w:tr>
@@ -837,6 +844,35 @@
                 <w:lang w:eastAsia="es-ES"/>
               </w:rPr>
             </w:pPr>
+            <w:r>
+              <w:rPr>
+                <w:rFonts w:ascii="Times New Roman" w:eastAsia="Times New Roman" w:hAnsi="Times New Roman" w:cs="Times New Roman"/>
+                <w:sz w:val="24"/>
+                <w:szCs w:val="24"/>
+                <w:lang w:eastAsia="es-ES"/>
+              </w:rPr>
+              <w:t xml:space="preserve">En este criterio ambas tecnologías obtienen la misma evaluación, puesto que el número de plataformas en las que se publica la extensión, en el caso de Chrome únicamente Web Store y en el caso de Firefox únicamente </w:t>
+            </w:r>
+            <w:proofErr w:type="spellStart"/>
+            <w:r>
+              <w:rPr>
+                <w:rFonts w:ascii="Times New Roman" w:eastAsia="Times New Roman" w:hAnsi="Times New Roman" w:cs="Times New Roman"/>
+                <w:sz w:val="24"/>
+                <w:szCs w:val="24"/>
+                <w:lang w:eastAsia="es-ES"/>
+              </w:rPr>
+              <w:t>Addons</w:t>
+            </w:r>
+            <w:proofErr w:type="spellEnd"/>
+            <w:r>
+              <w:rPr>
+                <w:rFonts w:ascii="Times New Roman" w:eastAsia="Times New Roman" w:hAnsi="Times New Roman" w:cs="Times New Roman"/>
+                <w:sz w:val="24"/>
+                <w:szCs w:val="24"/>
+                <w:lang w:eastAsia="es-ES"/>
+              </w:rPr>
+              <w:t xml:space="preserve">. </w:t>
+            </w:r>
           </w:p>
         </w:tc>
       </w:tr>
@@ -880,7 +916,29 @@
                 <w:sz w:val="24"/>
                 <w:szCs w:val="24"/>
               </w:rPr>
-              <w:t xml:space="preserve"> Ejecución de la extensión con Internet</w:t>
+              <w:t xml:space="preserve"> Ejecución de la extensión </w:t>
+            </w:r>
+            <w:r>
+              <w:rPr>
+                <w:sz w:val="24"/>
+                <w:szCs w:val="24"/>
+              </w:rPr>
+              <w:t xml:space="preserve">sin </w:t>
+            </w:r>
+            <w:r>
+              <w:rPr>
+                <w:sz w:val="24"/>
+                <w:szCs w:val="24"/>
+              </w:rPr>
+              <w:lastRenderedPageBreak/>
+              <w:t xml:space="preserve">conexión a </w:t>
+            </w:r>
+            <w:r>
+              <w:rPr>
+                <w:sz w:val="24"/>
+                <w:szCs w:val="24"/>
+              </w:rPr>
+              <w:t>Internet</w:t>
             </w:r>
           </w:p>
         </w:tc>
@@ -917,6 +975,7 @@
                 <w:szCs w:val="24"/>
                 <w:lang w:eastAsia="es-ES"/>
               </w:rPr>
+              <w:lastRenderedPageBreak/>
               <w:t>Si</w:t>
             </w:r>
           </w:p>
@@ -984,6 +1043,27 @@
                 <w:lang w:eastAsia="es-ES"/>
               </w:rPr>
             </w:pPr>
+            <w:r>
+              <w:rPr>
+                <w:rFonts w:ascii="Times New Roman" w:eastAsia="Times New Roman" w:hAnsi="Times New Roman" w:cs="Times New Roman"/>
+                <w:sz w:val="24"/>
+                <w:szCs w:val="24"/>
+                <w:lang w:eastAsia="es-ES"/>
+              </w:rPr>
+              <w:t xml:space="preserve">En este caso se vio si las extensiones de Chrome o Firefox permitían la ejecución de sus extensiones sin conexión a internet. En el caso </w:t>
+            </w:r>
+            <w:r>
+              <w:rPr>
+                <w:rFonts w:ascii="Times New Roman" w:eastAsia="Times New Roman" w:hAnsi="Times New Roman" w:cs="Times New Roman"/>
+                <w:sz w:val="24"/>
+                <w:szCs w:val="24"/>
+                <w:lang w:eastAsia="es-ES"/>
+              </w:rPr>
+              <w:lastRenderedPageBreak/>
+              <w:t>de Chrome fue afirmativo, ya que de hecho tiene una sección en el que publica todas las extensiones que pueden funcionar sin conexión a Internet. En el caso de Firefox la respuesta a este criterio fue negativa, ni siquiera en su plataforma de publicación concreta si sus extensiones pueden funcionar sin conexión a Internet.</w:t>
+            </w:r>
+            <w:bookmarkStart w:id="0" w:name="_GoBack"/>
+            <w:bookmarkEnd w:id="0"/>
           </w:p>
         </w:tc>
       </w:tr>
@@ -1020,6 +1100,7 @@
                 <w:sz w:val="24"/>
                 <w:szCs w:val="24"/>
               </w:rPr>
+              <w:lastRenderedPageBreak/>
               <w:t>Criterio 6:</w:t>
             </w:r>
             <w:r>

</xml_diff>